<commit_message>
Deployed cockpit database on devspace successfully
</commit_message>
<xml_diff>
--- a/CMS - Inlämningsuppgift.docx
+++ b/CMS - Inlämningsuppgift.docx
@@ -50,97 +50,6 @@
         <w:t>Inlämningsuppgift</w:t>
       </w:r>
       <w:proofErr w:type="spellEnd"/>
-    </w:p>
-    <w:p>
-      <w:pPr>
-        <w:pStyle w:val="NoSpacing"/>
-        <w:rPr>
-          <w:b/>
-          <w:bCs/>
-        </w:rPr>
-      </w:pPr>
-      <w:r>
-        <w:rPr>
-          <w:b/>
-          <w:bCs/>
-        </w:rPr>
-        <w:t>References:</w:t>
-      </w:r>
-    </w:p>
-    <w:p>
-      <w:pPr>
-        <w:pStyle w:val="NoSpacing"/>
-      </w:pPr>
-      <w:r>
-        <w:rPr>
-          <w:b/>
-          <w:bCs/>
-          <w:color w:val="FF0000"/>
-        </w:rPr>
-        <w:t>Pagination:</w:t>
-      </w:r>
-      <w:r>
-        <w:rPr>
-          <w:color w:val="FF0000"/>
-        </w:rPr>
-        <w:t xml:space="preserve"> </w:t>
-      </w:r>
-      <w:hyperlink r:id="rId5" w:history="1">
-        <w:r>
-          <w:rPr>
-            <w:rStyle w:val="Hyperlink"/>
-          </w:rPr>
-          <w:t>https://www.youtube.com/watch?v=IYCa1F-OWmk</w:t>
-        </w:r>
-      </w:hyperlink>
-      <w:r>
-        <w:t xml:space="preserve"> </w:t>
-      </w:r>
-    </w:p>
-    <w:p>
-      <w:pPr>
-        <w:pStyle w:val="NoSpacing"/>
-      </w:pPr>
-      <w:r>
-        <w:rPr>
-          <w:b/>
-          <w:bCs/>
-          <w:color w:val="FF0000"/>
-        </w:rPr>
-        <w:t xml:space="preserve">Add </w:t>
-      </w:r>
-      <w:proofErr w:type="gramStart"/>
-      <w:r>
-        <w:rPr>
-          <w:b/>
-          <w:bCs/>
-          <w:color w:val="FF0000"/>
-        </w:rPr>
-        <w:t>To</w:t>
-      </w:r>
-      <w:proofErr w:type="gramEnd"/>
-      <w:r>
-        <w:rPr>
-          <w:b/>
-          <w:bCs/>
-          <w:color w:val="FF0000"/>
-        </w:rPr>
-        <w:t xml:space="preserve"> Cart and Cart:</w:t>
-      </w:r>
-      <w:r>
-        <w:rPr>
-          <w:color w:val="FF0000"/>
-        </w:rPr>
-        <w:t xml:space="preserve"> </w:t>
-      </w:r>
-      <w:hyperlink r:id="rId6" w:history="1">
-        <w:r>
-          <w:rPr>
-            <w:rStyle w:val="Hyperlink"/>
-          </w:rPr>
-          <w:t>https://www.youtube.com/watch?v=hhAT0CJDWqM</w:t>
-        </w:r>
-      </w:hyperlink>
     </w:p>
     <w:p>
       <w:pPr>
@@ -153,7 +62,7 @@
         <w:tblLook w:val="04A0" w:firstRow="1" w:lastRow="0" w:firstColumn="1" w:lastColumn="0" w:noHBand="0" w:noVBand="1"/>
       </w:tblPr>
       <w:tblGrid>
-        <w:gridCol w:w="1408"/>
+        <w:gridCol w:w="1340"/>
         <w:gridCol w:w="5680"/>
       </w:tblGrid>
       <w:tr>
@@ -172,7 +81,79 @@
             <w:shd w:val="clear" w:color="auto" w:fill="auto"/>
             <w:noWrap/>
             <w:vAlign w:val="bottom"/>
-            <w:hideMark/>
+          </w:tcPr>
+          <w:p>
+            <w:pPr>
+              <w:spacing w:after="0" w:line="240" w:lineRule="auto"/>
+              <w:rPr>
+                <w:rFonts w:ascii="Calibri" w:eastAsia="Times New Roman" w:hAnsi="Calibri" w:cs="Calibri"/>
+                <w:b/>
+                <w:bCs/>
+                <w:color w:val="000000"/>
+              </w:rPr>
+            </w:pPr>
+            <w:r>
+              <w:rPr>
+                <w:rFonts w:ascii="Calibri" w:eastAsia="Times New Roman" w:hAnsi="Calibri" w:cs="Calibri"/>
+                <w:b/>
+                <w:bCs/>
+                <w:color w:val="000000"/>
+              </w:rPr>
+              <w:t>Pages</w:t>
+            </w:r>
+          </w:p>
+        </w:tc>
+        <w:tc>
+          <w:tcPr>
+            <w:tcW w:w="5680" w:type="dxa"/>
+            <w:tcBorders>
+              <w:top w:val="single" w:sz="4" w:space="0" w:color="auto"/>
+              <w:left w:val="nil"/>
+              <w:bottom w:val="single" w:sz="4" w:space="0" w:color="auto"/>
+              <w:right w:val="single" w:sz="4" w:space="0" w:color="auto"/>
+            </w:tcBorders>
+            <w:shd w:val="clear" w:color="auto" w:fill="auto"/>
+            <w:noWrap/>
+            <w:vAlign w:val="bottom"/>
+          </w:tcPr>
+          <w:p>
+            <w:pPr>
+              <w:spacing w:after="0" w:line="240" w:lineRule="auto"/>
+              <w:rPr>
+                <w:rFonts w:ascii="Calibri" w:eastAsia="Times New Roman" w:hAnsi="Calibri" w:cs="Calibri"/>
+                <w:b/>
+                <w:bCs/>
+                <w:color w:val="000000"/>
+              </w:rPr>
+            </w:pPr>
+            <w:r>
+              <w:rPr>
+                <w:rFonts w:ascii="Calibri" w:eastAsia="Times New Roman" w:hAnsi="Calibri" w:cs="Calibri"/>
+                <w:b/>
+                <w:bCs/>
+                <w:color w:val="000000"/>
+              </w:rPr>
+              <w:t>fields</w:t>
+            </w:r>
+          </w:p>
+        </w:tc>
+      </w:tr>
+      <w:tr>
+        <w:trPr>
+          <w:trHeight w:val="300"/>
+        </w:trPr>
+        <w:tc>
+          <w:tcPr>
+            <w:tcW w:w="1340" w:type="dxa"/>
+            <w:tcBorders>
+              <w:top w:val="single" w:sz="4" w:space="0" w:color="auto"/>
+              <w:left w:val="single" w:sz="4" w:space="0" w:color="auto"/>
+              <w:bottom w:val="single" w:sz="4" w:space="0" w:color="auto"/>
+              <w:right w:val="single" w:sz="4" w:space="0" w:color="auto"/>
+            </w:tcBorders>
+            <w:shd w:val="clear" w:color="auto" w:fill="auto"/>
+            <w:noWrap/>
+            <w:vAlign w:val="bottom"/>
           </w:tcPr>
           <w:p>
             <w:pPr>
@@ -203,7 +184,6 @@
             <w:shd w:val="clear" w:color="auto" w:fill="auto"/>
             <w:noWrap/>
             <w:vAlign w:val="bottom"/>
-            <w:hideMark/>
           </w:tcPr>
           <w:p>
             <w:pPr>
@@ -276,13 +256,13 @@
             <w:pPr>
               <w:spacing w:after="0" w:line="240" w:lineRule="auto"/>
               <w:rPr>
-                <w:rFonts w:ascii="Calibri" w:eastAsia="Times New Roman" w:hAnsi="Calibri" w:cs="Calibri"/>
+                <w:rFonts w:eastAsia="Times New Roman" w:cstheme="minorHAnsi"/>
                 <w:color w:val="000000"/>
               </w:rPr>
             </w:pPr>
             <w:r>
               <w:rPr>
-                <w:rFonts w:ascii="Calibri" w:eastAsia="Times New Roman" w:hAnsi="Calibri" w:cs="Calibri"/>
+                <w:rFonts w:eastAsia="Times New Roman" w:cstheme="minorHAnsi"/>
                 <w:color w:val="000000"/>
               </w:rPr>
               <w:t xml:space="preserve">name, description, price, </w:t>
@@ -290,7 +270,7 @@
             <w:proofErr w:type="gramStart"/>
             <w:r>
               <w:rPr>
-                <w:rFonts w:ascii="Calibri" w:eastAsia="Times New Roman" w:hAnsi="Calibri" w:cs="Calibri"/>
+                <w:rFonts w:eastAsia="Times New Roman" w:cstheme="minorHAnsi"/>
                 <w:color w:val="000000"/>
               </w:rPr>
               <w:t xml:space="preserve">images,  </w:t>
@@ -298,7 +278,7 @@
             <w:proofErr w:type="spellStart"/>
             <w:r>
               <w:rPr>
-                <w:rFonts w:ascii="Calibri" w:eastAsia="Times New Roman" w:hAnsi="Calibri" w:cs="Calibri"/>
+                <w:rFonts w:eastAsia="Times New Roman" w:cstheme="minorHAnsi"/>
                 <w:color w:val="000000"/>
               </w:rPr>
               <w:t>stock</w:t>
@@ -306,7 +286,7 @@
             <w:proofErr w:type="gramEnd"/>
             <w:r>
               <w:rPr>
-                <w:rFonts w:ascii="Calibri" w:eastAsia="Times New Roman" w:hAnsi="Calibri" w:cs="Calibri"/>
+                <w:rFonts w:eastAsia="Times New Roman" w:cstheme="minorHAnsi"/>
                 <w:color w:val="000000"/>
               </w:rPr>
               <w:t>_amount</w:t>
@@ -314,7 +294,7 @@
             <w:proofErr w:type="spellEnd"/>
             <w:r>
               <w:rPr>
-                <w:rFonts w:ascii="Calibri" w:eastAsia="Times New Roman" w:hAnsi="Calibri" w:cs="Calibri"/>
+                <w:rFonts w:eastAsia="Times New Roman" w:cstheme="minorHAnsi"/>
                 <w:color w:val="000000"/>
               </w:rPr>
               <w:t xml:space="preserve"> </w:t>
@@ -348,15 +328,13 @@
                 <w:color w:val="000000"/>
               </w:rPr>
             </w:pPr>
-            <w:proofErr w:type="spellStart"/>
             <w:r>
               <w:rPr>
                 <w:rFonts w:ascii="Calibri" w:eastAsia="Times New Roman" w:hAnsi="Calibri" w:cs="Calibri"/>
                 <w:color w:val="000000"/>
               </w:rPr>
-              <w:t>shoppingCart</w:t>
+              <w:t>Cart</w:t>
             </w:r>
-            <w:proofErr w:type="spellEnd"/>
           </w:p>
         </w:tc>
         <w:tc>
@@ -377,16 +355,203 @@
             <w:pPr>
               <w:spacing w:after="0" w:line="240" w:lineRule="auto"/>
               <w:rPr>
-                <w:rFonts w:ascii="Calibri" w:eastAsia="Times New Roman" w:hAnsi="Calibri" w:cs="Calibri"/>
+                <w:rFonts w:eastAsia="Times New Roman" w:cstheme="minorHAnsi"/>
                 <w:color w:val="000000"/>
               </w:rPr>
             </w:pPr>
             <w:r>
               <w:rPr>
+                <w:rFonts w:eastAsia="Times New Roman" w:cstheme="minorHAnsi"/>
+                <w:color w:val="000000"/>
+              </w:rPr>
+              <w:t> </w:t>
+            </w:r>
+            <w:r>
+              <w:rPr>
+                <w:rFonts w:eastAsia="Times New Roman" w:cstheme="minorHAnsi"/>
+                <w:color w:val="000000"/>
+              </w:rPr>
+              <w:t>n</w:t>
+            </w:r>
+            <w:r>
+              <w:rPr>
+                <w:rFonts w:cstheme="minorHAnsi"/>
+                <w:color w:val="212529"/>
+                <w:shd w:val="clear" w:color="auto" w:fill="FFFFFF"/>
+              </w:rPr>
+              <w:t>ame</w:t>
+            </w:r>
+            <w:r>
+              <w:rPr>
+                <w:rFonts w:cstheme="minorHAnsi"/>
+                <w:color w:val="212529"/>
+                <w:shd w:val="clear" w:color="auto" w:fill="FFFFFF"/>
+              </w:rPr>
+              <w:t xml:space="preserve">, </w:t>
+            </w:r>
+            <w:r>
+              <w:rPr>
+                <w:rFonts w:cstheme="minorHAnsi"/>
+                <w:color w:val="212529"/>
+                <w:shd w:val="clear" w:color="auto" w:fill="FFFFFF"/>
+              </w:rPr>
+              <w:t>Unit Price</w:t>
+            </w:r>
+            <w:r>
+              <w:rPr>
+                <w:rFonts w:cstheme="minorHAnsi"/>
+                <w:color w:val="212529"/>
+                <w:shd w:val="clear" w:color="auto" w:fill="FFFFFF"/>
+              </w:rPr>
+              <w:t xml:space="preserve">, </w:t>
+            </w:r>
+            <w:r>
+              <w:rPr>
+                <w:rFonts w:cstheme="minorHAnsi"/>
+                <w:color w:val="212529"/>
+                <w:shd w:val="clear" w:color="auto" w:fill="FFFFFF"/>
+              </w:rPr>
+              <w:t>q</w:t>
+            </w:r>
+            <w:r>
+              <w:rPr>
+                <w:rFonts w:cstheme="minorHAnsi"/>
+                <w:color w:val="212529"/>
+                <w:shd w:val="clear" w:color="auto" w:fill="FFFFFF"/>
+              </w:rPr>
+              <w:t>uantity</w:t>
+            </w:r>
+            <w:r>
+              <w:rPr>
+                <w:rFonts w:cstheme="minorHAnsi"/>
+                <w:color w:val="212529"/>
+                <w:shd w:val="clear" w:color="auto" w:fill="FFFFFF"/>
+              </w:rPr>
+              <w:t xml:space="preserve">, </w:t>
+            </w:r>
+            <w:r>
+              <w:rPr>
+                <w:rFonts w:cstheme="minorHAnsi"/>
+                <w:color w:val="212529"/>
+                <w:shd w:val="clear" w:color="auto" w:fill="FFFFFF"/>
+              </w:rPr>
+              <w:t xml:space="preserve">Price </w:t>
+            </w:r>
+            <w:proofErr w:type="gramStart"/>
+            <w:r>
+              <w:rPr>
+                <w:rFonts w:cstheme="minorHAnsi"/>
+                <w:color w:val="212529"/>
+                <w:shd w:val="clear" w:color="auto" w:fill="FFFFFF"/>
+              </w:rPr>
+              <w:t>By</w:t>
+            </w:r>
+            <w:proofErr w:type="gramEnd"/>
+            <w:r>
+              <w:rPr>
+                <w:rFonts w:cstheme="minorHAnsi"/>
+                <w:color w:val="212529"/>
+                <w:shd w:val="clear" w:color="auto" w:fill="FFFFFF"/>
+              </w:rPr>
+              <w:t xml:space="preserve"> Amount</w:t>
+            </w:r>
+          </w:p>
+        </w:tc>
+      </w:tr>
+      <w:tr>
+        <w:trPr>
+          <w:trHeight w:val="300"/>
+        </w:trPr>
+        <w:tc>
+          <w:tcPr>
+            <w:tcW w:w="1340" w:type="dxa"/>
+            <w:tcBorders>
+              <w:top w:val="nil"/>
+              <w:left w:val="single" w:sz="4" w:space="0" w:color="auto"/>
+              <w:bottom w:val="single" w:sz="4" w:space="0" w:color="auto"/>
+              <w:right w:val="single" w:sz="4" w:space="0" w:color="auto"/>
+            </w:tcBorders>
+            <w:shd w:val="clear" w:color="auto" w:fill="auto"/>
+            <w:noWrap/>
+            <w:vAlign w:val="bottom"/>
+          </w:tcPr>
+          <w:p>
+            <w:pPr>
+              <w:spacing w:after="0" w:line="240" w:lineRule="auto"/>
+              <w:rPr>
                 <w:rFonts w:ascii="Calibri" w:eastAsia="Times New Roman" w:hAnsi="Calibri" w:cs="Calibri"/>
                 <w:color w:val="000000"/>
               </w:rPr>
-              <w:t> </w:t>
+            </w:pPr>
+            <w:r>
+              <w:rPr>
+                <w:rFonts w:ascii="Calibri" w:eastAsia="Times New Roman" w:hAnsi="Calibri" w:cs="Calibri"/>
+                <w:color w:val="000000"/>
+              </w:rPr>
+              <w:t>checkout</w:t>
+            </w:r>
+          </w:p>
+        </w:tc>
+        <w:tc>
+          <w:tcPr>
+            <w:tcW w:w="5680" w:type="dxa"/>
+            <w:tcBorders>
+              <w:top w:val="nil"/>
+              <w:left w:val="nil"/>
+              <w:bottom w:val="single" w:sz="4" w:space="0" w:color="auto"/>
+              <w:right w:val="single" w:sz="4" w:space="0" w:color="auto"/>
+            </w:tcBorders>
+            <w:shd w:val="clear" w:color="auto" w:fill="auto"/>
+            <w:noWrap/>
+            <w:vAlign w:val="bottom"/>
+          </w:tcPr>
+          <w:p>
+            <w:pPr>
+              <w:spacing w:after="0" w:line="240" w:lineRule="auto"/>
+              <w:rPr>
+                <w:rFonts w:eastAsia="Times New Roman" w:cstheme="minorHAnsi"/>
+                <w:color w:val="000000"/>
+              </w:rPr>
+            </w:pPr>
+            <w:r>
+              <w:rPr>
+                <w:rFonts w:cstheme="minorHAnsi"/>
+                <w:color w:val="212529"/>
+                <w:shd w:val="clear" w:color="auto" w:fill="FFFFFF"/>
+              </w:rPr>
+              <w:t>n</w:t>
+            </w:r>
+            <w:r>
+              <w:rPr>
+                <w:rFonts w:cstheme="minorHAnsi"/>
+                <w:color w:val="212529"/>
+                <w:shd w:val="clear" w:color="auto" w:fill="FFFFFF"/>
+              </w:rPr>
+              <w:t>ame</w:t>
+            </w:r>
+            <w:r>
+              <w:rPr>
+                <w:rFonts w:cstheme="minorHAnsi"/>
+                <w:color w:val="212529"/>
+                <w:shd w:val="clear" w:color="auto" w:fill="FFFFFF"/>
+              </w:rPr>
+              <w:t xml:space="preserve">, </w:t>
+            </w:r>
+            <w:r>
+              <w:rPr>
+                <w:rFonts w:cstheme="minorHAnsi"/>
+                <w:color w:val="212529"/>
+                <w:shd w:val="clear" w:color="auto" w:fill="FFFFFF"/>
+              </w:rPr>
+              <w:t>a</w:t>
+            </w:r>
+            <w:r>
+              <w:rPr>
+                <w:rFonts w:cstheme="minorHAnsi"/>
+                <w:color w:val="212529"/>
+                <w:shd w:val="clear" w:color="auto" w:fill="FFFFFF"/>
+              </w:rPr>
+              <w:t>ddress</w:t>
             </w:r>
           </w:p>
         </w:tc>
@@ -422,7 +587,7 @@
                 <w:rFonts w:ascii="Calibri" w:eastAsia="Times New Roman" w:hAnsi="Calibri" w:cs="Calibri"/>
                 <w:color w:val="000000"/>
               </w:rPr>
-              <w:t>checkout</w:t>
+              <w:t>confirm</w:t>
             </w:r>
           </w:p>
         </w:tc>
@@ -455,6 +620,13 @@
               </w:rPr>
               <w:t> </w:t>
             </w:r>
+            <w:r>
+              <w:rPr>
+                <w:rFonts w:ascii="Calibri" w:eastAsia="Times New Roman" w:hAnsi="Calibri" w:cs="Calibri"/>
+                <w:color w:val="000000"/>
+              </w:rPr>
+              <w:t>-</w:t>
+            </w:r>
           </w:p>
         </w:tc>
       </w:tr>
@@ -2496,7 +2668,7 @@
       <w:pPr>
         <w:pStyle w:val="NoSpacing"/>
       </w:pPr>
-      <w:hyperlink r:id="rId7" w:history="1">
+      <w:hyperlink r:id="rId5" w:history="1">
         <w:r>
           <w:rPr>
             <w:rStyle w:val="Hyperlink"/>
@@ -2519,7 +2691,7 @@
       <w:r>
         <w:t xml:space="preserve"> </w:t>
       </w:r>
-      <w:hyperlink r:id="rId8" w:history="1">
+      <w:hyperlink r:id="rId6" w:history="1">
         <w:r>
           <w:rPr>
             <w:rStyle w:val="Hyperlink"/>
@@ -4461,7 +4633,7 @@
         </w:rPr>
         <w:t xml:space="preserve">Getting backend: Open </w:t>
       </w:r>
-      <w:hyperlink r:id="rId9" w:history="1">
+      <w:hyperlink r:id="rId7" w:history="1">
         <w:r>
           <w:rPr>
             <w:rStyle w:val="Hyperlink"/>
@@ -4501,7 +4673,7 @@
                     <pic:cNvPicPr/>
                   </pic:nvPicPr>
                   <pic:blipFill>
-                    <a:blip r:embed="rId10">
+                    <a:blip r:embed="rId8">
                       <a:extLst>
                         <a:ext uri="{28A0092B-C50C-407E-A947-70E740481C1C}">
                           <a14:useLocalDpi xmlns:a14="http://schemas.microsoft.com/office/drawing/2010/main" val="0"/>
@@ -4537,7 +4709,7 @@
       <w:pPr>
         <w:pStyle w:val="NoSpacing"/>
       </w:pPr>
-      <w:hyperlink r:id="rId11" w:history="1">
+      <w:hyperlink r:id="rId9" w:history="1">
         <w:r>
           <w:rPr>
             <w:rStyle w:val="Hyperlink"/>
@@ -4570,7 +4742,7 @@
                     <pic:cNvPicPr/>
                   </pic:nvPicPr>
                   <pic:blipFill>
-                    <a:blip r:embed="rId12">
+                    <a:blip r:embed="rId10">
                       <a:extLst>
                         <a:ext uri="{28A0092B-C50C-407E-A947-70E740481C1C}">
                           <a14:useLocalDpi xmlns:a14="http://schemas.microsoft.com/office/drawing/2010/main" val="0"/>
@@ -7072,6 +7244,7 @@
         <w:rPr>
           <w:sz w:val="18"/>
           <w:szCs w:val="18"/>
+          <w:lang w:val="sv-SE"/>
         </w:rPr>
       </w:pPr>
       <w:r>
@@ -7079,17 +7252,70 @@
           <w:sz w:val="18"/>
           <w:szCs w:val="18"/>
           <w:highlight w:val="yellow"/>
-        </w:rPr>
-        <w:t>$ docker cp mandatory-cms2:/var/www/html/</w:t>
-      </w:r>
+          <w:lang w:val="sv-SE"/>
+        </w:rPr>
+        <w:t xml:space="preserve">$ </w:t>
+      </w:r>
+      <w:proofErr w:type="spellStart"/>
+      <w:r>
+        <w:rPr>
+          <w:sz w:val="18"/>
+          <w:szCs w:val="18"/>
+          <w:highlight w:val="yellow"/>
+          <w:lang w:val="sv-SE"/>
+        </w:rPr>
+        <w:t>docker</w:t>
+      </w:r>
+      <w:proofErr w:type="spellEnd"/>
+      <w:r>
+        <w:rPr>
+          <w:sz w:val="18"/>
+          <w:szCs w:val="18"/>
+          <w:highlight w:val="yellow"/>
+          <w:lang w:val="sv-SE"/>
+        </w:rPr>
+        <w:t xml:space="preserve"> cp mandatory-cms2:/var/</w:t>
+      </w:r>
+      <w:proofErr w:type="spellStart"/>
+      <w:r>
+        <w:rPr>
+          <w:sz w:val="18"/>
+          <w:szCs w:val="18"/>
+          <w:highlight w:val="yellow"/>
+          <w:lang w:val="sv-SE"/>
+        </w:rPr>
+        <w:t>www</w:t>
+      </w:r>
+      <w:proofErr w:type="spellEnd"/>
+      <w:r>
+        <w:rPr>
+          <w:sz w:val="18"/>
+          <w:szCs w:val="18"/>
+          <w:highlight w:val="yellow"/>
+          <w:lang w:val="sv-SE"/>
+        </w:rPr>
+        <w:t>/html/</w:t>
+      </w:r>
+      <w:proofErr w:type="spellStart"/>
       <w:proofErr w:type="gramStart"/>
       <w:r>
         <w:rPr>
           <w:sz w:val="18"/>
           <w:szCs w:val="18"/>
           <w:highlight w:val="yellow"/>
-        </w:rPr>
-        <w:t>storage .</w:t>
+          <w:lang w:val="sv-SE"/>
+        </w:rPr>
+        <w:t>storage</w:t>
+      </w:r>
+      <w:proofErr w:type="spellEnd"/>
+      <w:r>
+        <w:rPr>
+          <w:sz w:val="18"/>
+          <w:szCs w:val="18"/>
+          <w:highlight w:val="yellow"/>
+          <w:lang w:val="sv-SE"/>
+        </w:rPr>
+        <w:t xml:space="preserve"> .</w:t>
       </w:r>
       <w:proofErr w:type="gramEnd"/>
     </w:p>
@@ -7105,6 +7331,7 @@
         <w:rPr>
           <w:sz w:val="18"/>
           <w:szCs w:val="18"/>
+          <w:lang w:val="sv-SE"/>
         </w:rPr>
       </w:pPr>
     </w:p>
@@ -7641,39 +7868,134 @@
       </w:pPr>
     </w:p>
     <w:p/>
+    <w:p>
+      <w:r>
+        <w:t xml:space="preserve">Added </w:t>
+      </w:r>
+      <w:r>
+        <w:rPr>
+          <w:b/>
+          <w:bCs/>
+        </w:rPr>
+        <w:t xml:space="preserve">storage </w:t>
+      </w:r>
+      <w:r>
+        <w:t xml:space="preserve">folder from </w:t>
+      </w:r>
+      <w:r>
+        <w:t>‘</w:t>
+      </w:r>
+      <w:r>
+        <w:t>C:\Program Files\Docker Toolbox</w:t>
+      </w:r>
+      <w:r>
+        <w:t>’</w:t>
+      </w:r>
+      <w:r>
+        <w:t xml:space="preserve"> to </w:t>
+      </w:r>
+      <w:proofErr w:type="spellStart"/>
+      <w:r>
+        <w:t>github</w:t>
+      </w:r>
+      <w:proofErr w:type="spellEnd"/>
+    </w:p>
+    <w:p/>
+    <w:p/>
+    <w:p>
+      <w:pPr>
+        <w:pStyle w:val="NoSpacing"/>
+        <w:rPr>
+          <w:b/>
+          <w:bCs/>
+        </w:rPr>
+      </w:pPr>
+      <w:r>
+        <w:rPr>
+          <w:b/>
+          <w:bCs/>
+        </w:rPr>
+        <w:t>References:</w:t>
+      </w:r>
+    </w:p>
+    <w:p>
+      <w:pPr>
+        <w:pStyle w:val="NoSpacing"/>
+      </w:pPr>
+      <w:r>
+        <w:rPr>
+          <w:b/>
+          <w:bCs/>
+          <w:color w:val="FF0000"/>
+        </w:rPr>
+        <w:t>Pagination:</w:t>
+      </w:r>
+      <w:r>
+        <w:rPr>
+          <w:color w:val="FF0000"/>
+        </w:rPr>
+        <w:t xml:space="preserve"> </w:t>
+      </w:r>
+      <w:hyperlink r:id="rId11" w:history="1">
+        <w:r>
+          <w:rPr>
+            <w:rStyle w:val="Hyperlink"/>
+          </w:rPr>
+          <w:t>https://www.youtube.com/watch?v=IYCa1F-OWmk</w:t>
+        </w:r>
+      </w:hyperlink>
+      <w:r>
+        <w:t xml:space="preserve"> </w:t>
+      </w:r>
+    </w:p>
+    <w:p>
+      <w:pPr>
+        <w:pStyle w:val="NoSpacing"/>
+      </w:pPr>
+      <w:r>
+        <w:rPr>
+          <w:b/>
+          <w:bCs/>
+          <w:color w:val="FF0000"/>
+        </w:rPr>
+        <w:t xml:space="preserve">Add </w:t>
+      </w:r>
+      <w:proofErr w:type="gramStart"/>
+      <w:r>
+        <w:rPr>
+          <w:b/>
+          <w:bCs/>
+          <w:color w:val="FF0000"/>
+        </w:rPr>
+        <w:t>To</w:t>
+      </w:r>
+      <w:proofErr w:type="gramEnd"/>
+      <w:r>
+        <w:rPr>
+          <w:b/>
+          <w:bCs/>
+          <w:color w:val="FF0000"/>
+        </w:rPr>
+        <w:t xml:space="preserve"> Cart and Cart:</w:t>
+      </w:r>
+      <w:r>
+        <w:rPr>
+          <w:color w:val="FF0000"/>
+        </w:rPr>
+        <w:t xml:space="preserve"> </w:t>
+      </w:r>
+      <w:hyperlink r:id="rId12" w:history="1">
+        <w:r>
+          <w:rPr>
+            <w:rStyle w:val="Hyperlink"/>
+          </w:rPr>
+          <w:t>https://www.youtube.com/watch?v=hhAT0CJDWqM</w:t>
+        </w:r>
+      </w:hyperlink>
+    </w:p>
     <w:p>
       <w:bookmarkStart w:id="0" w:name="_GoBack"/>
       <w:bookmarkEnd w:id="0"/>
-      <w:r>
-        <w:t xml:space="preserve">Added </w:t>
-      </w:r>
-      <w:r>
-        <w:rPr>
-          <w:b/>
-          <w:bCs/>
-        </w:rPr>
-        <w:t xml:space="preserve">storage </w:t>
-      </w:r>
-      <w:r>
-        <w:t xml:space="preserve">folder from </w:t>
-      </w:r>
-      <w:r>
-        <w:t>‘</w:t>
-      </w:r>
-      <w:r>
-        <w:t>C:\Program Files\Docker Toolbox</w:t>
-      </w:r>
-      <w:r>
-        <w:t>’</w:t>
-      </w:r>
-      <w:r>
-        <w:t xml:space="preserve"> to </w:t>
-      </w:r>
-      <w:proofErr w:type="spellStart"/>
-      <w:r>
-        <w:t>github</w:t>
-      </w:r>
-      <w:proofErr w:type="spellEnd"/>
     </w:p>
     <w:sectPr>
       <w:pgSz w:w="12240" w:h="15840"/>

</xml_diff>